<commit_message>
added checkpoint and log file information to notes document
</commit_message>
<xml_diff>
--- a/assignment/Example_Test_Environment/Notes.docx
+++ b/assignment/Example_Test_Environment/Notes.docx
@@ -880,6 +880,9 @@
       <w:r>
         <w:t>Running</w:t>
       </w:r>
+      <w:r>
+        <w:t xml:space="preserve"> Test Environment</w:t>
+      </w:r>
     </w:p>
     <w:p>
       <w:r>
@@ -888,16 +891,101 @@
     </w:p>
     <w:p/>
     <w:p>
+      <w:pPr>
+        <w:pStyle w:val="Heading1"/>
+      </w:pPr>
+      <w:r>
+        <w:t>Server Log and Checkpoint files</w:t>
+      </w:r>
+    </w:p>
+    <w:p>
+      <w:r>
+        <w:t>The Server nodes store log files in the following folders:</w:t>
+      </w:r>
+    </w:p>
+    <w:p>
+      <w:pPr>
+        <w:ind w:firstLine="720"/>
+      </w:pPr>
+      <w:r>
+        <w:t>.</w:t>
+      </w:r>
+      <w:r>
+        <w:t>\ServerNode02\</w:t>
+      </w:r>
+      <w:r>
+        <w:t>{</w:t>
+      </w:r>
+      <w:proofErr w:type="spellStart"/>
+      <w:r>
+        <w:t>CryptoProviderName</w:t>
+      </w:r>
+      <w:proofErr w:type="spellEnd"/>
+      <w:r>
+        <w:t>}</w:t>
+      </w:r>
+      <w:r>
+        <w:t>\logs</w:t>
+      </w:r>
+    </w:p>
+    <w:p>
+      <w:r>
+        <w:t>These log files can be opened to see entries relating to server activity.</w:t>
+      </w:r>
+    </w:p>
+    <w:p/>
+    <w:p>
+      <w:r>
+        <w:t>Checkpoint files store server state (</w:t>
+      </w:r>
+      <w:proofErr w:type="spellStart"/>
+      <w:r>
+        <w:t>ie</w:t>
+      </w:r>
+      <w:proofErr w:type="spellEnd"/>
+      <w:r>
+        <w:t>. block chain + uncommitted transactions) and are stored here:</w:t>
+      </w:r>
+    </w:p>
+    <w:p>
+      <w:pPr>
+        <w:ind w:firstLine="720"/>
+      </w:pPr>
+      <w:r>
+        <w:t>.</w:t>
+      </w:r>
+      <w:r>
+        <w:t>\ServerNode02\</w:t>
+      </w:r>
+      <w:r>
+        <w:t>{</w:t>
+      </w:r>
+      <w:proofErr w:type="spellStart"/>
+      <w:r>
+        <w:t>CryptoProviderName</w:t>
+      </w:r>
+      <w:proofErr w:type="spellEnd"/>
+      <w:r>
+        <w:t>}</w:t>
+      </w:r>
+      <w:r>
+        <w:t>\</w:t>
+      </w:r>
+      <w:r>
+        <w:t>checkpoints</w:t>
+      </w:r>
+    </w:p>
+    <w:p>
       <w:r>
         <w:br w:type="page"/>
       </w:r>
     </w:p>
-    <w:p/>
     <w:p>
       <w:pPr>
         <w:pStyle w:val="Heading1"/>
       </w:pPr>
       <w:r>
+        <w:lastRenderedPageBreak/>
         <w:t>Client</w:t>
       </w:r>
       <w:r>
@@ -1389,6 +1477,10 @@
     </w:p>
     <w:p>
       <w:r>
+        <w:rPr>
+          <w:noProof/>
+          <w:lang w:eastAsia="en-GB"/>
+        </w:rPr>
         <w:drawing>
           <wp:inline distT="0" distB="0" distL="0" distR="0" wp14:anchorId="5995DCF2" wp14:editId="0DEDB87C">
             <wp:extent cx="5731510" cy="2997200"/>
@@ -1440,8 +1532,6 @@
       <w:r>
         <w:t xml:space="preserve">Node </w:t>
       </w:r>
-      <w:bookmarkStart w:id="0" w:name="_GoBack"/>
-      <w:bookmarkEnd w:id="0"/>
       <w:r>
         <w:t>01 : Echo On, output of mine request from client:</w:t>
       </w:r>
@@ -1577,6 +1667,1264 @@
             </a:graphic>
           </wp:inline>
         </w:drawing>
+      </w:r>
+    </w:p>
+    <w:p/>
+    <w:p>
+      <w:r>
+        <w:br w:type="page"/>
+      </w:r>
+    </w:p>
+    <w:p>
+      <w:pPr>
+        <w:pStyle w:val="Heading1"/>
+      </w:pPr>
+      <w:r>
+        <w:lastRenderedPageBreak/>
+        <w:t>Example Log Entries</w:t>
+      </w:r>
+    </w:p>
+    <w:p>
+      <w:pPr>
+        <w:spacing w:after="0"/>
+        <w:rPr>
+          <w:rFonts w:ascii="Consolas" w:hAnsi="Consolas"/>
+          <w:sz w:val="16"/>
+        </w:rPr>
+      </w:pPr>
+      <w:r>
+        <w:rPr>
+          <w:rFonts w:ascii="Consolas" w:hAnsi="Consolas"/>
+          <w:sz w:val="16"/>
+        </w:rPr>
+        <w:t xml:space="preserve">16/03/2020 </w:t>
+      </w:r>
+      <w:proofErr w:type="gramStart"/>
+      <w:r>
+        <w:rPr>
+          <w:rFonts w:ascii="Consolas" w:hAnsi="Consolas"/>
+          <w:sz w:val="16"/>
+        </w:rPr>
+        <w:t>23:04:11 :</w:t>
+      </w:r>
+      <w:proofErr w:type="gramEnd"/>
+      <w:r>
+        <w:rPr>
+          <w:rFonts w:ascii="Consolas" w:hAnsi="Consolas"/>
+          <w:sz w:val="16"/>
+        </w:rPr>
+        <w:t xml:space="preserve"> Creating new block</w:t>
+      </w:r>
+    </w:p>
+    <w:p>
+      <w:pPr>
+        <w:spacing w:after="0"/>
+        <w:rPr>
+          <w:rFonts w:ascii="Consolas" w:hAnsi="Consolas"/>
+          <w:sz w:val="16"/>
+        </w:rPr>
+      </w:pPr>
+      <w:r>
+        <w:rPr>
+          <w:rFonts w:ascii="Consolas" w:hAnsi="Consolas"/>
+          <w:sz w:val="16"/>
+        </w:rPr>
+        <w:t xml:space="preserve">16/03/2020 </w:t>
+      </w:r>
+      <w:proofErr w:type="gramStart"/>
+      <w:r>
+        <w:rPr>
+          <w:rFonts w:ascii="Consolas" w:hAnsi="Consolas"/>
+          <w:sz w:val="16"/>
+        </w:rPr>
+        <w:t>23:04:11 :</w:t>
+      </w:r>
+      <w:proofErr w:type="gramEnd"/>
+      <w:r>
+        <w:rPr>
+          <w:rFonts w:ascii="Consolas" w:hAnsi="Consolas"/>
+          <w:sz w:val="16"/>
+        </w:rPr>
+        <w:t xml:space="preserve"> Block added Index=0, previous hash=1</w:t>
+      </w:r>
+    </w:p>
+    <w:p>
+      <w:pPr>
+        <w:spacing w:after="0"/>
+        <w:rPr>
+          <w:rFonts w:ascii="Consolas" w:hAnsi="Consolas"/>
+          <w:sz w:val="16"/>
+        </w:rPr>
+      </w:pPr>
+      <w:r>
+        <w:rPr>
+          <w:rFonts w:ascii="Consolas" w:hAnsi="Consolas"/>
+          <w:sz w:val="16"/>
+        </w:rPr>
+        <w:t xml:space="preserve">16/03/2020 </w:t>
+      </w:r>
+      <w:proofErr w:type="gramStart"/>
+      <w:r>
+        <w:rPr>
+          <w:rFonts w:ascii="Consolas" w:hAnsi="Consolas"/>
+          <w:sz w:val="16"/>
+        </w:rPr>
+        <w:t>23:04:11 :</w:t>
+      </w:r>
+      <w:proofErr w:type="gramEnd"/>
+      <w:r>
+        <w:rPr>
+          <w:rFonts w:ascii="Consolas" w:hAnsi="Consolas"/>
+          <w:sz w:val="16"/>
+        </w:rPr>
+        <w:t xml:space="preserve"> </w:t>
+      </w:r>
+      <w:proofErr w:type="spellStart"/>
+      <w:r>
+        <w:rPr>
+          <w:rFonts w:ascii="Consolas" w:hAnsi="Consolas"/>
+          <w:sz w:val="16"/>
+        </w:rPr>
+        <w:t>BlockChain</w:t>
+      </w:r>
+      <w:proofErr w:type="spellEnd"/>
+      <w:r>
+        <w:rPr>
+          <w:rFonts w:ascii="Consolas" w:hAnsi="Consolas"/>
+          <w:sz w:val="16"/>
+        </w:rPr>
+        <w:t xml:space="preserve"> Initialized : </w:t>
+      </w:r>
+      <w:proofErr w:type="spellStart"/>
+      <w:r>
+        <w:rPr>
+          <w:rFonts w:ascii="Consolas" w:hAnsi="Consolas"/>
+          <w:sz w:val="16"/>
+        </w:rPr>
+        <w:t>NodeId</w:t>
+      </w:r>
+      <w:proofErr w:type="spellEnd"/>
+      <w:r>
+        <w:rPr>
+          <w:rFonts w:ascii="Consolas" w:hAnsi="Consolas"/>
+          <w:sz w:val="16"/>
+        </w:rPr>
+        <w:t>=47c2e3e5a38744dc9e401d1fc1934f55</w:t>
+      </w:r>
+    </w:p>
+    <w:p>
+      <w:pPr>
+        <w:spacing w:after="0"/>
+        <w:rPr>
+          <w:rFonts w:ascii="Consolas" w:hAnsi="Consolas"/>
+          <w:sz w:val="16"/>
+        </w:rPr>
+      </w:pPr>
+      <w:r>
+        <w:rPr>
+          <w:rFonts w:ascii="Consolas" w:hAnsi="Consolas"/>
+          <w:sz w:val="16"/>
+        </w:rPr>
+        <w:t xml:space="preserve">16/03/2020 </w:t>
+      </w:r>
+      <w:proofErr w:type="gramStart"/>
+      <w:r>
+        <w:rPr>
+          <w:rFonts w:ascii="Consolas" w:hAnsi="Consolas"/>
+          <w:sz w:val="16"/>
+        </w:rPr>
+        <w:t>23:04:11 :</w:t>
+      </w:r>
+      <w:proofErr w:type="gramEnd"/>
+      <w:r>
+        <w:rPr>
+          <w:rFonts w:ascii="Consolas" w:hAnsi="Consolas"/>
+          <w:sz w:val="16"/>
+        </w:rPr>
+        <w:t xml:space="preserve"> Node Registered : http://localhost:12346</w:t>
+      </w:r>
+    </w:p>
+    <w:p>
+      <w:pPr>
+        <w:spacing w:after="0"/>
+        <w:rPr>
+          <w:rFonts w:ascii="Consolas" w:hAnsi="Consolas"/>
+          <w:sz w:val="16"/>
+        </w:rPr>
+      </w:pPr>
+      <w:r>
+        <w:rPr>
+          <w:rFonts w:ascii="Consolas" w:hAnsi="Consolas"/>
+          <w:sz w:val="16"/>
+        </w:rPr>
+        <w:t xml:space="preserve">16/03/2020 </w:t>
+      </w:r>
+      <w:proofErr w:type="gramStart"/>
+      <w:r>
+        <w:rPr>
+          <w:rFonts w:ascii="Consolas" w:hAnsi="Consolas"/>
+          <w:sz w:val="16"/>
+        </w:rPr>
+        <w:t>23:04:11 :</w:t>
+      </w:r>
+      <w:proofErr w:type="gramEnd"/>
+      <w:r>
+        <w:rPr>
+          <w:rFonts w:ascii="Consolas" w:hAnsi="Consolas"/>
+          <w:sz w:val="16"/>
+        </w:rPr>
+        <w:t xml:space="preserve"> Web Service Listening on port: 12345</w:t>
+      </w:r>
+    </w:p>
+    <w:p>
+      <w:pPr>
+        <w:spacing w:after="0"/>
+        <w:rPr>
+          <w:rFonts w:ascii="Consolas" w:hAnsi="Consolas"/>
+          <w:sz w:val="16"/>
+        </w:rPr>
+      </w:pPr>
+      <w:r>
+        <w:rPr>
+          <w:rFonts w:ascii="Consolas" w:hAnsi="Consolas"/>
+          <w:sz w:val="16"/>
+        </w:rPr>
+        <w:t xml:space="preserve">16/03/2020 </w:t>
+      </w:r>
+      <w:proofErr w:type="gramStart"/>
+      <w:r>
+        <w:rPr>
+          <w:rFonts w:ascii="Consolas" w:hAnsi="Consolas"/>
+          <w:sz w:val="16"/>
+        </w:rPr>
+        <w:t>23:04:11 :</w:t>
+      </w:r>
+      <w:proofErr w:type="gramEnd"/>
+      <w:r>
+        <w:rPr>
+          <w:rFonts w:ascii="Consolas" w:hAnsi="Consolas"/>
+          <w:sz w:val="16"/>
+        </w:rPr>
+        <w:t xml:space="preserve"> Rolling back, loading previous : C:\repos\40448091\eSecurity\assignment\blockchain\BlockChainServerNode\BlockChain.Console\bin\Debug\RLWE\checkpoints\20200316225938.chk</w:t>
+      </w:r>
+    </w:p>
+    <w:p>
+      <w:pPr>
+        <w:spacing w:after="0"/>
+        <w:rPr>
+          <w:rFonts w:ascii="Consolas" w:hAnsi="Consolas"/>
+          <w:sz w:val="16"/>
+        </w:rPr>
+      </w:pPr>
+      <w:r>
+        <w:rPr>
+          <w:rFonts w:ascii="Consolas" w:hAnsi="Consolas"/>
+          <w:sz w:val="16"/>
+        </w:rPr>
+        <w:t xml:space="preserve">16/03/2020 </w:t>
+      </w:r>
+      <w:proofErr w:type="gramStart"/>
+      <w:r>
+        <w:rPr>
+          <w:rFonts w:ascii="Consolas" w:hAnsi="Consolas"/>
+          <w:sz w:val="16"/>
+        </w:rPr>
+        <w:t>23:04:12 :</w:t>
+      </w:r>
+      <w:proofErr w:type="gramEnd"/>
+      <w:r>
+        <w:rPr>
+          <w:rFonts w:ascii="Consolas" w:hAnsi="Consolas"/>
+          <w:sz w:val="16"/>
+        </w:rPr>
+        <w:t xml:space="preserve"> Rolling complete</w:t>
+      </w:r>
+    </w:p>
+    <w:p>
+      <w:pPr>
+        <w:spacing w:after="0"/>
+        <w:rPr>
+          <w:rFonts w:ascii="Consolas" w:hAnsi="Consolas"/>
+          <w:sz w:val="16"/>
+        </w:rPr>
+      </w:pPr>
+      <w:r>
+        <w:rPr>
+          <w:rFonts w:ascii="Consolas" w:hAnsi="Consolas"/>
+          <w:sz w:val="16"/>
+        </w:rPr>
+        <w:t xml:space="preserve">16/03/2020 </w:t>
+      </w:r>
+      <w:proofErr w:type="gramStart"/>
+      <w:r>
+        <w:rPr>
+          <w:rFonts w:ascii="Consolas" w:hAnsi="Consolas"/>
+          <w:sz w:val="16"/>
+        </w:rPr>
+        <w:t>23:05:28 :</w:t>
+      </w:r>
+      <w:proofErr w:type="gramEnd"/>
+      <w:r>
+        <w:rPr>
+          <w:rFonts w:ascii="Consolas" w:hAnsi="Consolas"/>
+          <w:sz w:val="16"/>
+        </w:rPr>
+        <w:t xml:space="preserve"> Request:/balance</w:t>
+      </w:r>
+    </w:p>
+    <w:p>
+      <w:pPr>
+        <w:spacing w:after="0"/>
+        <w:rPr>
+          <w:rFonts w:ascii="Consolas" w:hAnsi="Consolas"/>
+          <w:sz w:val="16"/>
+        </w:rPr>
+      </w:pPr>
+      <w:r>
+        <w:rPr>
+          <w:rFonts w:ascii="Consolas" w:hAnsi="Consolas"/>
+          <w:sz w:val="16"/>
+        </w:rPr>
+        <w:t xml:space="preserve">16/03/2020 </w:t>
+      </w:r>
+      <w:proofErr w:type="gramStart"/>
+      <w:r>
+        <w:rPr>
+          <w:rFonts w:ascii="Consolas" w:hAnsi="Consolas"/>
+          <w:sz w:val="16"/>
+        </w:rPr>
+        <w:t>23:06:18 :</w:t>
+      </w:r>
+      <w:proofErr w:type="gramEnd"/>
+      <w:r>
+        <w:rPr>
+          <w:rFonts w:ascii="Consolas" w:hAnsi="Consolas"/>
+          <w:sz w:val="16"/>
+        </w:rPr>
+        <w:t xml:space="preserve"> Request:/transactions/new</w:t>
+      </w:r>
+    </w:p>
+    <w:p>
+      <w:pPr>
+        <w:spacing w:after="0"/>
+        <w:rPr>
+          <w:rFonts w:ascii="Consolas" w:hAnsi="Consolas"/>
+          <w:sz w:val="16"/>
+        </w:rPr>
+      </w:pPr>
+      <w:r>
+        <w:rPr>
+          <w:rFonts w:ascii="Consolas" w:hAnsi="Consolas"/>
+          <w:sz w:val="16"/>
+        </w:rPr>
+        <w:t xml:space="preserve">16/03/2020 </w:t>
+      </w:r>
+      <w:proofErr w:type="gramStart"/>
+      <w:r>
+        <w:rPr>
+          <w:rFonts w:ascii="Consolas" w:hAnsi="Consolas"/>
+          <w:sz w:val="16"/>
+        </w:rPr>
+        <w:t>23:06:18 :</w:t>
+      </w:r>
+      <w:proofErr w:type="gramEnd"/>
+      <w:r>
+        <w:rPr>
+          <w:rFonts w:ascii="Consolas" w:hAnsi="Consolas"/>
+          <w:sz w:val="16"/>
+        </w:rPr>
+        <w:t xml:space="preserve"> Adding Transaction id=378ffffb-ce0d-498f-be78-4e7a6033baea </w:t>
+      </w:r>
+    </w:p>
+    <w:p>
+      <w:pPr>
+        <w:spacing w:after="0"/>
+        <w:rPr>
+          <w:rFonts w:ascii="Consolas" w:hAnsi="Consolas"/>
+          <w:sz w:val="16"/>
+        </w:rPr>
+      </w:pPr>
+      <w:r>
+        <w:rPr>
+          <w:rFonts w:ascii="Consolas" w:hAnsi="Consolas"/>
+          <w:sz w:val="16"/>
+        </w:rPr>
+        <w:t xml:space="preserve">16/03/2020 </w:t>
+      </w:r>
+      <w:proofErr w:type="gramStart"/>
+      <w:r>
+        <w:rPr>
+          <w:rFonts w:ascii="Consolas" w:hAnsi="Consolas"/>
+          <w:sz w:val="16"/>
+        </w:rPr>
+        <w:t>23:06:18 :</w:t>
+      </w:r>
+      <w:proofErr w:type="gramEnd"/>
+      <w:r>
+        <w:rPr>
+          <w:rFonts w:ascii="Consolas" w:hAnsi="Consolas"/>
+          <w:sz w:val="16"/>
+        </w:rPr>
+        <w:t xml:space="preserve"> Signature is valid, Transaction added id=378ffffb-ce0d-498f-be78-4e7a6033baea</w:t>
+      </w:r>
+    </w:p>
+    <w:p>
+      <w:pPr>
+        <w:spacing w:after="0"/>
+        <w:rPr>
+          <w:rFonts w:ascii="Consolas" w:hAnsi="Consolas"/>
+          <w:sz w:val="16"/>
+        </w:rPr>
+      </w:pPr>
+      <w:r>
+        <w:rPr>
+          <w:rFonts w:ascii="Consolas" w:hAnsi="Consolas"/>
+          <w:sz w:val="16"/>
+        </w:rPr>
+        <w:t xml:space="preserve">16/03/2020 </w:t>
+      </w:r>
+      <w:proofErr w:type="gramStart"/>
+      <w:r>
+        <w:rPr>
+          <w:rFonts w:ascii="Consolas" w:hAnsi="Consolas"/>
+          <w:sz w:val="16"/>
+        </w:rPr>
+        <w:t>23:06:22 :</w:t>
+      </w:r>
+      <w:proofErr w:type="gramEnd"/>
+      <w:r>
+        <w:rPr>
+          <w:rFonts w:ascii="Consolas" w:hAnsi="Consolas"/>
+          <w:sz w:val="16"/>
+        </w:rPr>
+        <w:t xml:space="preserve"> Request:/balance</w:t>
+      </w:r>
+    </w:p>
+    <w:p>
+      <w:pPr>
+        <w:spacing w:after="0"/>
+        <w:rPr>
+          <w:rFonts w:ascii="Consolas" w:hAnsi="Consolas"/>
+          <w:sz w:val="16"/>
+        </w:rPr>
+      </w:pPr>
+      <w:r>
+        <w:rPr>
+          <w:rFonts w:ascii="Consolas" w:hAnsi="Consolas"/>
+          <w:sz w:val="16"/>
+        </w:rPr>
+        <w:t xml:space="preserve">16/03/2020 </w:t>
+      </w:r>
+      <w:proofErr w:type="gramStart"/>
+      <w:r>
+        <w:rPr>
+          <w:rFonts w:ascii="Consolas" w:hAnsi="Consolas"/>
+          <w:sz w:val="16"/>
+        </w:rPr>
+        <w:t>23:06:34 :</w:t>
+      </w:r>
+      <w:proofErr w:type="gramEnd"/>
+      <w:r>
+        <w:rPr>
+          <w:rFonts w:ascii="Consolas" w:hAnsi="Consolas"/>
+          <w:sz w:val="16"/>
+        </w:rPr>
+        <w:t xml:space="preserve"> Request:/history?9dec36037136de076acfc290014cea35d012788c</w:t>
+      </w:r>
+    </w:p>
+    <w:p>
+      <w:pPr>
+        <w:spacing w:after="0"/>
+        <w:rPr>
+          <w:rFonts w:ascii="Consolas" w:hAnsi="Consolas"/>
+          <w:sz w:val="16"/>
+        </w:rPr>
+      </w:pPr>
+      <w:r>
+        <w:rPr>
+          <w:rFonts w:ascii="Consolas" w:hAnsi="Consolas"/>
+          <w:sz w:val="16"/>
+        </w:rPr>
+        <w:t xml:space="preserve">16/03/2020 </w:t>
+      </w:r>
+      <w:proofErr w:type="gramStart"/>
+      <w:r>
+        <w:rPr>
+          <w:rFonts w:ascii="Consolas" w:hAnsi="Consolas"/>
+          <w:sz w:val="16"/>
+        </w:rPr>
+        <w:t>23:06:43 :</w:t>
+      </w:r>
+      <w:proofErr w:type="gramEnd"/>
+      <w:r>
+        <w:rPr>
+          <w:rFonts w:ascii="Consolas" w:hAnsi="Consolas"/>
+          <w:sz w:val="16"/>
+        </w:rPr>
+        <w:t xml:space="preserve"> Request:/history?193fdac90384c9c1371ec33636c2bf17f3dbf75b</w:t>
+      </w:r>
+    </w:p>
+    <w:p>
+      <w:pPr>
+        <w:spacing w:after="0"/>
+        <w:rPr>
+          <w:rFonts w:ascii="Consolas" w:hAnsi="Consolas"/>
+          <w:sz w:val="16"/>
+        </w:rPr>
+      </w:pPr>
+      <w:r>
+        <w:rPr>
+          <w:rFonts w:ascii="Consolas" w:hAnsi="Consolas"/>
+          <w:sz w:val="16"/>
+        </w:rPr>
+        <w:t xml:space="preserve">16/03/2020 </w:t>
+      </w:r>
+      <w:proofErr w:type="gramStart"/>
+      <w:r>
+        <w:rPr>
+          <w:rFonts w:ascii="Consolas" w:hAnsi="Consolas"/>
+          <w:sz w:val="16"/>
+        </w:rPr>
+        <w:t>23:07:36 :</w:t>
+      </w:r>
+      <w:proofErr w:type="gramEnd"/>
+      <w:r>
+        <w:rPr>
+          <w:rFonts w:ascii="Consolas" w:hAnsi="Consolas"/>
+          <w:sz w:val="16"/>
+        </w:rPr>
+        <w:t xml:space="preserve"> Request:/transactions/new</w:t>
+      </w:r>
+    </w:p>
+    <w:p>
+      <w:pPr>
+        <w:spacing w:after="0"/>
+        <w:rPr>
+          <w:rFonts w:ascii="Consolas" w:hAnsi="Consolas"/>
+          <w:sz w:val="16"/>
+        </w:rPr>
+      </w:pPr>
+      <w:r>
+        <w:rPr>
+          <w:rFonts w:ascii="Consolas" w:hAnsi="Consolas"/>
+          <w:sz w:val="16"/>
+        </w:rPr>
+        <w:t xml:space="preserve">16/03/2020 </w:t>
+      </w:r>
+      <w:proofErr w:type="gramStart"/>
+      <w:r>
+        <w:rPr>
+          <w:rFonts w:ascii="Consolas" w:hAnsi="Consolas"/>
+          <w:sz w:val="16"/>
+        </w:rPr>
+        <w:t>23:07:36 :</w:t>
+      </w:r>
+      <w:proofErr w:type="gramEnd"/>
+      <w:r>
+        <w:rPr>
+          <w:rFonts w:ascii="Consolas" w:hAnsi="Consolas"/>
+          <w:sz w:val="16"/>
+        </w:rPr>
+        <w:t xml:space="preserve"> Adding Transaction id=b21fe74d-d88b-45d4-bf92-f22392f0ae35 </w:t>
+      </w:r>
+    </w:p>
+    <w:p>
+      <w:pPr>
+        <w:spacing w:after="0"/>
+        <w:rPr>
+          <w:rFonts w:ascii="Consolas" w:hAnsi="Consolas"/>
+          <w:sz w:val="16"/>
+        </w:rPr>
+      </w:pPr>
+      <w:r>
+        <w:rPr>
+          <w:rFonts w:ascii="Consolas" w:hAnsi="Consolas"/>
+          <w:sz w:val="16"/>
+        </w:rPr>
+        <w:t xml:space="preserve">16/03/2020 </w:t>
+      </w:r>
+      <w:proofErr w:type="gramStart"/>
+      <w:r>
+        <w:rPr>
+          <w:rFonts w:ascii="Consolas" w:hAnsi="Consolas"/>
+          <w:sz w:val="16"/>
+        </w:rPr>
+        <w:t>23:07:36 :</w:t>
+      </w:r>
+      <w:proofErr w:type="gramEnd"/>
+      <w:r>
+        <w:rPr>
+          <w:rFonts w:ascii="Consolas" w:hAnsi="Consolas"/>
+          <w:sz w:val="16"/>
+        </w:rPr>
+        <w:t xml:space="preserve"> Signature is valid, Transaction added id=b21fe74d-d88b-45d4-bf92-f22392f0ae35</w:t>
+      </w:r>
+    </w:p>
+    <w:p>
+      <w:pPr>
+        <w:spacing w:after="0"/>
+        <w:rPr>
+          <w:rFonts w:ascii="Consolas" w:hAnsi="Consolas"/>
+          <w:sz w:val="16"/>
+        </w:rPr>
+      </w:pPr>
+      <w:r>
+        <w:rPr>
+          <w:rFonts w:ascii="Consolas" w:hAnsi="Consolas"/>
+          <w:sz w:val="16"/>
+        </w:rPr>
+        <w:t xml:space="preserve">16/03/2020 </w:t>
+      </w:r>
+      <w:proofErr w:type="gramStart"/>
+      <w:r>
+        <w:rPr>
+          <w:rFonts w:ascii="Consolas" w:hAnsi="Consolas"/>
+          <w:sz w:val="16"/>
+        </w:rPr>
+        <w:t>23:07:41 :</w:t>
+      </w:r>
+      <w:proofErr w:type="gramEnd"/>
+      <w:r>
+        <w:rPr>
+          <w:rFonts w:ascii="Consolas" w:hAnsi="Consolas"/>
+          <w:sz w:val="16"/>
+        </w:rPr>
+        <w:t xml:space="preserve"> Request:/balance</w:t>
+      </w:r>
+    </w:p>
+    <w:p>
+      <w:pPr>
+        <w:spacing w:after="0"/>
+        <w:rPr>
+          <w:rFonts w:ascii="Consolas" w:hAnsi="Consolas"/>
+          <w:sz w:val="16"/>
+        </w:rPr>
+      </w:pPr>
+      <w:r>
+        <w:rPr>
+          <w:rFonts w:ascii="Consolas" w:hAnsi="Consolas"/>
+          <w:sz w:val="16"/>
+        </w:rPr>
+        <w:t xml:space="preserve">16/03/2020 </w:t>
+      </w:r>
+      <w:proofErr w:type="gramStart"/>
+      <w:r>
+        <w:rPr>
+          <w:rFonts w:ascii="Consolas" w:hAnsi="Consolas"/>
+          <w:sz w:val="16"/>
+        </w:rPr>
+        <w:t>23:07:52 :</w:t>
+      </w:r>
+      <w:proofErr w:type="gramEnd"/>
+      <w:r>
+        <w:rPr>
+          <w:rFonts w:ascii="Consolas" w:hAnsi="Consolas"/>
+          <w:sz w:val="16"/>
+        </w:rPr>
+        <w:t xml:space="preserve"> Request:/mine?193fdac90384c9c1371ec33636c2bf17f3dbf75b</w:t>
+      </w:r>
+    </w:p>
+    <w:p>
+      <w:pPr>
+        <w:spacing w:after="0"/>
+        <w:rPr>
+          <w:rFonts w:ascii="Consolas" w:hAnsi="Consolas"/>
+          <w:sz w:val="16"/>
+        </w:rPr>
+      </w:pPr>
+      <w:r>
+        <w:rPr>
+          <w:rFonts w:ascii="Consolas" w:hAnsi="Consolas"/>
+          <w:sz w:val="16"/>
+        </w:rPr>
+        <w:t xml:space="preserve">16/03/2020 </w:t>
+      </w:r>
+      <w:proofErr w:type="gramStart"/>
+      <w:r>
+        <w:rPr>
+          <w:rFonts w:ascii="Consolas" w:hAnsi="Consolas"/>
+          <w:sz w:val="16"/>
+        </w:rPr>
+        <w:t>23:07:52 :</w:t>
+      </w:r>
+      <w:proofErr w:type="gramEnd"/>
+      <w:r>
+        <w:rPr>
+          <w:rFonts w:ascii="Consolas" w:hAnsi="Consolas"/>
+          <w:sz w:val="16"/>
+        </w:rPr>
+        <w:t xml:space="preserve"> Mining for new block for ID=193fdac90384c9c1371ec33636c2bf17f3dbf75b</w:t>
+      </w:r>
+    </w:p>
+    <w:p>
+      <w:pPr>
+        <w:spacing w:after="0"/>
+        <w:rPr>
+          <w:rFonts w:ascii="Consolas" w:hAnsi="Consolas"/>
+          <w:sz w:val="16"/>
+        </w:rPr>
+      </w:pPr>
+      <w:r>
+        <w:rPr>
+          <w:rFonts w:ascii="Consolas" w:hAnsi="Consolas"/>
+          <w:sz w:val="16"/>
+        </w:rPr>
+        <w:t xml:space="preserve">16/03/2020 </w:t>
+      </w:r>
+      <w:proofErr w:type="gramStart"/>
+      <w:r>
+        <w:rPr>
+          <w:rFonts w:ascii="Consolas" w:hAnsi="Consolas"/>
+          <w:sz w:val="16"/>
+        </w:rPr>
+        <w:t>23:07:53 :</w:t>
+      </w:r>
+      <w:proofErr w:type="gramEnd"/>
+      <w:r>
+        <w:rPr>
+          <w:rFonts w:ascii="Consolas" w:hAnsi="Consolas"/>
+          <w:sz w:val="16"/>
+        </w:rPr>
+        <w:t xml:space="preserve"> Resolving conflicts</w:t>
+      </w:r>
+    </w:p>
+    <w:p>
+      <w:pPr>
+        <w:spacing w:after="0"/>
+        <w:rPr>
+          <w:rFonts w:ascii="Consolas" w:hAnsi="Consolas"/>
+          <w:sz w:val="16"/>
+        </w:rPr>
+      </w:pPr>
+      <w:r>
+        <w:rPr>
+          <w:rFonts w:ascii="Consolas" w:hAnsi="Consolas"/>
+          <w:sz w:val="16"/>
+        </w:rPr>
+        <w:t xml:space="preserve">16/03/2020 </w:t>
+      </w:r>
+      <w:proofErr w:type="gramStart"/>
+      <w:r>
+        <w:rPr>
+          <w:rFonts w:ascii="Consolas" w:hAnsi="Consolas"/>
+          <w:sz w:val="16"/>
+        </w:rPr>
+        <w:t>23:07:53 :</w:t>
+      </w:r>
+      <w:proofErr w:type="gramEnd"/>
+      <w:r>
+        <w:rPr>
+          <w:rFonts w:ascii="Consolas" w:hAnsi="Consolas"/>
+          <w:sz w:val="16"/>
+        </w:rPr>
+        <w:t xml:space="preserve"> getting chain from : http://localhost:12346/</w:t>
+      </w:r>
+    </w:p>
+    <w:p>
+      <w:pPr>
+        <w:spacing w:after="0"/>
+        <w:rPr>
+          <w:rFonts w:ascii="Consolas" w:hAnsi="Consolas"/>
+          <w:sz w:val="16"/>
+        </w:rPr>
+      </w:pPr>
+      <w:r>
+        <w:rPr>
+          <w:rFonts w:ascii="Consolas" w:hAnsi="Consolas"/>
+          <w:sz w:val="16"/>
+        </w:rPr>
+        <w:t xml:space="preserve">16/03/2020 </w:t>
+      </w:r>
+      <w:proofErr w:type="gramStart"/>
+      <w:r>
+        <w:rPr>
+          <w:rFonts w:ascii="Consolas" w:hAnsi="Consolas"/>
+          <w:sz w:val="16"/>
+        </w:rPr>
+        <w:t>23:07:53 :</w:t>
+      </w:r>
+      <w:proofErr w:type="gramEnd"/>
+      <w:r>
+        <w:rPr>
+          <w:rFonts w:ascii="Consolas" w:hAnsi="Consolas"/>
+          <w:sz w:val="16"/>
+        </w:rPr>
+        <w:t xml:space="preserve"> Adding Transaction id=1ed8d54a-525a-45d5-86e7-2e940a4d38be </w:t>
+      </w:r>
+    </w:p>
+    <w:p>
+      <w:pPr>
+        <w:spacing w:after="0"/>
+        <w:rPr>
+          <w:rFonts w:ascii="Consolas" w:hAnsi="Consolas"/>
+          <w:sz w:val="16"/>
+        </w:rPr>
+      </w:pPr>
+      <w:r>
+        <w:rPr>
+          <w:rFonts w:ascii="Consolas" w:hAnsi="Consolas"/>
+          <w:sz w:val="16"/>
+        </w:rPr>
+        <w:t xml:space="preserve">16/03/2020 </w:t>
+      </w:r>
+      <w:proofErr w:type="gramStart"/>
+      <w:r>
+        <w:rPr>
+          <w:rFonts w:ascii="Consolas" w:hAnsi="Consolas"/>
+          <w:sz w:val="16"/>
+        </w:rPr>
+        <w:t>23:07:53 :</w:t>
+      </w:r>
+      <w:proofErr w:type="gramEnd"/>
+      <w:r>
+        <w:rPr>
+          <w:rFonts w:ascii="Consolas" w:hAnsi="Consolas"/>
+          <w:sz w:val="16"/>
+        </w:rPr>
+        <w:t xml:space="preserve"> Signature is valid, Transaction added id=1ed8d54a-525a-45d5-86e7-2e940a4d38be</w:t>
+      </w:r>
+    </w:p>
+    <w:p>
+      <w:pPr>
+        <w:spacing w:after="0"/>
+        <w:rPr>
+          <w:rFonts w:ascii="Consolas" w:hAnsi="Consolas"/>
+          <w:sz w:val="16"/>
+        </w:rPr>
+      </w:pPr>
+      <w:r>
+        <w:rPr>
+          <w:rFonts w:ascii="Consolas" w:hAnsi="Consolas"/>
+          <w:sz w:val="16"/>
+        </w:rPr>
+        <w:t xml:space="preserve">16/03/2020 </w:t>
+      </w:r>
+      <w:proofErr w:type="gramStart"/>
+      <w:r>
+        <w:rPr>
+          <w:rFonts w:ascii="Consolas" w:hAnsi="Consolas"/>
+          <w:sz w:val="16"/>
+        </w:rPr>
+        <w:t>23:07:53 :</w:t>
+      </w:r>
+      <w:proofErr w:type="gramEnd"/>
+      <w:r>
+        <w:rPr>
+          <w:rFonts w:ascii="Consolas" w:hAnsi="Consolas"/>
+          <w:sz w:val="16"/>
+        </w:rPr>
+        <w:t xml:space="preserve"> Creating new block</w:t>
+      </w:r>
+    </w:p>
+    <w:p>
+      <w:pPr>
+        <w:spacing w:after="0"/>
+        <w:rPr>
+          <w:rFonts w:ascii="Consolas" w:hAnsi="Consolas"/>
+          <w:sz w:val="16"/>
+        </w:rPr>
+      </w:pPr>
+      <w:r>
+        <w:rPr>
+          <w:rFonts w:ascii="Consolas" w:hAnsi="Consolas"/>
+          <w:sz w:val="16"/>
+        </w:rPr>
+        <w:t xml:space="preserve">16/03/2020 </w:t>
+      </w:r>
+      <w:proofErr w:type="gramStart"/>
+      <w:r>
+        <w:rPr>
+          <w:rFonts w:ascii="Consolas" w:hAnsi="Consolas"/>
+          <w:sz w:val="16"/>
+        </w:rPr>
+        <w:t>23:07:53 :</w:t>
+      </w:r>
+      <w:proofErr w:type="gramEnd"/>
+      <w:r>
+        <w:rPr>
+          <w:rFonts w:ascii="Consolas" w:hAnsi="Consolas"/>
+          <w:sz w:val="16"/>
+        </w:rPr>
+        <w:t xml:space="preserve"> Block added Index=3, previous hash=b1b90e5a139d3f4e79dd09568667fe0eb440aa4d653dbe834692622becb167ce</w:t>
+      </w:r>
+    </w:p>
+    <w:p>
+      <w:pPr>
+        <w:spacing w:after="0"/>
+        <w:rPr>
+          <w:rFonts w:ascii="Consolas" w:hAnsi="Consolas"/>
+          <w:sz w:val="16"/>
+        </w:rPr>
+      </w:pPr>
+      <w:r>
+        <w:rPr>
+          <w:rFonts w:ascii="Consolas" w:hAnsi="Consolas"/>
+          <w:sz w:val="16"/>
+        </w:rPr>
+        <w:t xml:space="preserve">16/03/2020 </w:t>
+      </w:r>
+      <w:proofErr w:type="gramStart"/>
+      <w:r>
+        <w:rPr>
+          <w:rFonts w:ascii="Consolas" w:hAnsi="Consolas"/>
+          <w:sz w:val="16"/>
+        </w:rPr>
+        <w:t>23:07:53 :</w:t>
+      </w:r>
+      <w:proofErr w:type="gramEnd"/>
+      <w:r>
+        <w:rPr>
+          <w:rFonts w:ascii="Consolas" w:hAnsi="Consolas"/>
+          <w:sz w:val="16"/>
+        </w:rPr>
+        <w:t xml:space="preserve"> Mined new block Index=3, Proof=45701, previous Hash=b1b90e5a139d3f4e79dd09568667fe0eb440aa4d653dbe834692622becb167ce</w:t>
+      </w:r>
+    </w:p>
+    <w:p>
+      <w:pPr>
+        <w:spacing w:after="0"/>
+        <w:rPr>
+          <w:rFonts w:ascii="Consolas" w:hAnsi="Consolas"/>
+          <w:sz w:val="16"/>
+        </w:rPr>
+      </w:pPr>
+    </w:p>
+    <w:p>
+      <w:pPr>
+        <w:rPr>
+          <w:rFonts w:ascii="Consolas" w:hAnsi="Consolas"/>
+          <w:sz w:val="16"/>
+        </w:rPr>
+      </w:pPr>
+      <w:r>
+        <w:rPr>
+          <w:rFonts w:ascii="Consolas" w:hAnsi="Consolas"/>
+          <w:sz w:val="16"/>
+        </w:rPr>
+        <w:br w:type="page"/>
+      </w:r>
+    </w:p>
+    <w:p>
+      <w:pPr>
+        <w:pStyle w:val="Heading1"/>
+      </w:pPr>
+      <w:bookmarkStart w:id="0" w:name="_GoBack"/>
+      <w:r>
+        <w:lastRenderedPageBreak/>
+        <w:t>Example Checkpoint file entries</w:t>
+      </w:r>
+    </w:p>
+    <w:bookmarkEnd w:id="0"/>
+    <w:p>
+      <w:pPr>
+        <w:spacing w:after="0"/>
+        <w:rPr>
+          <w:rFonts w:ascii="Consolas" w:hAnsi="Consolas"/>
+          <w:sz w:val="16"/>
+        </w:rPr>
+      </w:pPr>
+      <w:r>
+        <w:rPr>
+          <w:rFonts w:ascii="Consolas" w:hAnsi="Consolas"/>
+          <w:sz w:val="16"/>
+        </w:rPr>
+        <w:t>840bd5cc778c4569a7550e5b58cee611|RLWE|0</w:t>
+      </w:r>
+    </w:p>
+    <w:p>
+      <w:pPr>
+        <w:spacing w:after="0"/>
+        <w:rPr>
+          <w:rFonts w:ascii="Consolas" w:hAnsi="Consolas"/>
+          <w:sz w:val="16"/>
+        </w:rPr>
+      </w:pPr>
+      <w:r>
+        <w:rPr>
+          <w:rFonts w:ascii="Consolas" w:hAnsi="Consolas"/>
+          <w:sz w:val="16"/>
+        </w:rPr>
+        <w:t>5</w:t>
+      </w:r>
+    </w:p>
+    <w:p>
+      <w:pPr>
+        <w:spacing w:after="0"/>
+        <w:rPr>
+          <w:rFonts w:ascii="Consolas" w:hAnsi="Consolas"/>
+          <w:sz w:val="16"/>
+        </w:rPr>
+      </w:pPr>
+      <w:r>
+        <w:rPr>
+          <w:rFonts w:ascii="Consolas" w:hAnsi="Consolas"/>
+          <w:sz w:val="16"/>
+        </w:rPr>
+        <w:t>0|637199957541075135|100|1|0</w:t>
+      </w:r>
+    </w:p>
+    <w:p>
+      <w:pPr>
+        <w:spacing w:after="0"/>
+        <w:rPr>
+          <w:rFonts w:ascii="Consolas" w:hAnsi="Consolas"/>
+          <w:sz w:val="16"/>
+        </w:rPr>
+      </w:pPr>
+      <w:r>
+        <w:rPr>
+          <w:rFonts w:ascii="Consolas" w:hAnsi="Consolas"/>
+          <w:sz w:val="16"/>
+        </w:rPr>
+        <w:t>1|637199958162609208|14342|06d46d395a29eb7c06d30c685472d3de6eb3c220bc7956ee080de7f843afa6c1|1</w:t>
+      </w:r>
+    </w:p>
+    <w:p>
+      <w:pPr>
+        <w:spacing w:after="0"/>
+        <w:rPr>
+          <w:rFonts w:ascii="Consolas" w:hAnsi="Consolas"/>
+          <w:sz w:val="16"/>
+        </w:rPr>
+      </w:pPr>
+      <w:r>
+        <w:rPr>
+          <w:rFonts w:ascii="Consolas" w:hAnsi="Consolas"/>
+          <w:sz w:val="16"/>
+        </w:rPr>
+        <w:t>{"TimeStamp":637199958157512369,"InputAddressList"</w:t>
+      </w:r>
+      <w:proofErr w:type="gramStart"/>
+      <w:r>
+        <w:rPr>
+          <w:rFonts w:ascii="Consolas" w:hAnsi="Consolas"/>
+          <w:sz w:val="16"/>
+        </w:rPr>
+        <w:t>:[</w:t>
+      </w:r>
+      <w:proofErr w:type="gramEnd"/>
+      <w:r>
+        <w:rPr>
+          <w:rFonts w:ascii="Consolas" w:hAnsi="Consolas"/>
+          <w:sz w:val="16"/>
+        </w:rPr>
+        <w:t>],"OutputList":[{"address":"193fdac90384c9c1371ec33636c2bf17f3dbf75b","amount":5}],"id":"7d88052f-fc7b-4b6c-9c5d-67fb208d75f8"}</w:t>
+      </w:r>
+    </w:p>
+    <w:p>
+      <w:pPr>
+        <w:spacing w:after="0"/>
+        <w:rPr>
+          <w:rFonts w:ascii="Consolas" w:hAnsi="Consolas"/>
+          <w:sz w:val="16"/>
+        </w:rPr>
+      </w:pPr>
+      <w:r>
+        <w:rPr>
+          <w:rFonts w:ascii="Consolas" w:hAnsi="Consolas"/>
+          <w:sz w:val="16"/>
+        </w:rPr>
+        <w:t>2|637199960359215651|364337|ad437420dc67b2211f11ffdfd68aaeb06e51e5fb4727b53b173136ac053a9d4f|2</w:t>
+      </w:r>
+    </w:p>
+    <w:p>
+      <w:pPr>
+        <w:spacing w:after="0"/>
+        <w:rPr>
+          <w:rFonts w:ascii="Consolas" w:hAnsi="Consolas"/>
+          <w:sz w:val="16"/>
+        </w:rPr>
+      </w:pPr>
+      <w:r>
+        <w:rPr>
+          <w:rFonts w:ascii="Consolas" w:hAnsi="Consolas"/>
+          <w:sz w:val="16"/>
+        </w:rPr>
+        <w:t>{"TimeStamp":637199959643997803,"InputAddressList":[{"address":"193fdac90384c9c1371ec33636c2bf17f3dbf75b","signature":"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","base64PublicKey":"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"}],"OutputList":[{"address":"8f7390b6edaddc5900459f75364ee1b67dabcfaa","amount":4},{"address":"d489b747a4e84c102c7e47c9f30d6be873913fe1","amount":1}],"id":"c87723a8-ad44-4361-90dd-5e2040683aab"}</w:t>
+      </w:r>
+    </w:p>
+    <w:p>
+      <w:pPr>
+        <w:spacing w:after="0"/>
+        <w:rPr>
+          <w:rFonts w:ascii="Consolas" w:hAnsi="Consolas"/>
+          <w:sz w:val="16"/>
+        </w:rPr>
+      </w:pPr>
+      <w:r>
+        <w:rPr>
+          <w:rFonts w:ascii="Consolas" w:hAnsi="Consolas"/>
+          <w:sz w:val="16"/>
+        </w:rPr>
+        <w:t>{"TimeStamp":637199960358616017,"InputAddressList"</w:t>
+      </w:r>
+      <w:proofErr w:type="gramStart"/>
+      <w:r>
+        <w:rPr>
+          <w:rFonts w:ascii="Consolas" w:hAnsi="Consolas"/>
+          <w:sz w:val="16"/>
+        </w:rPr>
+        <w:t>:[</w:t>
+      </w:r>
+      <w:proofErr w:type="gramEnd"/>
+      <w:r>
+        <w:rPr>
+          <w:rFonts w:ascii="Consolas" w:hAnsi="Consolas"/>
+          <w:sz w:val="16"/>
+        </w:rPr>
+        <w:t>],"OutputList":[{"address":"193fdac90384c9c1371ec33636c2bf17f3dbf75b","amount":5}],"id":"ce5d5916-64e2-4707-9afb-4f83ba922caa"}</w:t>
+      </w:r>
+    </w:p>
+    <w:p>
+      <w:pPr>
+        <w:spacing w:after="0"/>
+        <w:rPr>
+          <w:rFonts w:ascii="Consolas" w:hAnsi="Consolas"/>
+          <w:sz w:val="16"/>
+        </w:rPr>
+      </w:pPr>
+      <w:r>
+        <w:rPr>
+          <w:rFonts w:ascii="Consolas" w:hAnsi="Consolas"/>
+          <w:sz w:val="16"/>
+        </w:rPr>
+        <w:t>3|637199968732488290|45701|b1b90e5a139d3f4e79dd09568667fe0eb440aa4d653dbe834692622becb167ce|3</w:t>
+      </w:r>
+    </w:p>
+    <w:p>
+      <w:pPr>
+        <w:spacing w:after="0"/>
+        <w:rPr>
+          <w:rFonts w:ascii="Consolas" w:hAnsi="Consolas"/>
+          <w:sz w:val="16"/>
+        </w:rPr>
+      </w:pPr>
+      <w:r>
+        <w:rPr>
+          <w:rFonts w:ascii="Consolas" w:hAnsi="Consolas"/>
+          <w:sz w:val="16"/>
+        </w:rPr>
+        <w:t>{"TimeStamp":637199967785796485,"InputAddressList":[{"address":"193fdac90384c9c1371ec33636c2bf17f3dbf75b","signature":"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</w:t>
+      </w:r>
+      <w:r>
+        <w:rPr>
+          <w:rFonts w:ascii="Consolas" w:hAnsi="Consolas"/>
+          <w:sz w:val="16"/>
+        </w:rPr>
+        <w:lastRenderedPageBreak/>
+        <w:t>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","base64PublicKey":"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"},{"address":"8f7390b6edaddc5900459f75364ee1b67dabcfaa","signature":"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","base64PublicKey":"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</w:t>
+      </w:r>
+      <w:r>
+        <w:rPr>
+          <w:rFonts w:ascii="Consolas" w:hAnsi="Consolas"/>
+          <w:sz w:val="16"/>
+        </w:rPr>
+        <w:lastRenderedPageBreak/>
+        <w:t>yMdnB/UDmEkagM5GRkifBUwA2gE0SAGFcEchg+XDwwpMAWDEDEVuRHOD/UPrCWjJ4oVSyoZDisazCWnKjsf"},{"address":"d489b747a4e84c102c7e47c9f30d6be873913fe1","signature":"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","base64PublicKey":"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"}],"OutputList":[{"address":"9dec36037136de076acfc290014cea35d012788c","amount":10},{"address":"5f8a1ec808bd398f31152d0f82656062f121aae7","amount":0}],"id":"378ffffb-ce0d-498f-be78-4e7a6033baea"}</w:t>
+      </w:r>
+    </w:p>
+    <w:p>
+      <w:pPr>
+        <w:spacing w:after="0"/>
+        <w:rPr>
+          <w:rFonts w:ascii="Consolas" w:hAnsi="Consolas"/>
+          <w:sz w:val="16"/>
+        </w:rPr>
+      </w:pPr>
+      <w:r>
+        <w:rPr>
+          <w:rFonts w:ascii="Consolas" w:hAnsi="Consolas"/>
+          <w:sz w:val="16"/>
+        </w:rPr>
+        <w:t>{"TimeStamp":637199968566365429,"InputAddressList":[{"address":"9dec36037136de076acfc290014cea35d012788c","signature":"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</w:t>
+      </w:r>
+      <w:r>
+        <w:rPr>
+          <w:rFonts w:ascii="Consolas" w:hAnsi="Consolas"/>
+          <w:sz w:val="16"/>
+        </w:rPr>
+        <w:lastRenderedPageBreak/>
+        <w:t>YjxulFpYUXAANKKYo1wtoFCEZTixOKjQl4AYjJvINpCX2DMMKkwf2JjEPygBsFzMFiyUULYkjXyYOD9wHyBv8L8Ik+BeIGjUJrixVIm4OVw9VBAwIFB4yHK0fWCsDH0EknQonG0IAWgbfCpUMsRvFHOUQQCgRFagtciSQCKYuwQ3nCcAZDwnNIEMhMBccH84CwQ03GDkglwgHECQZ1gt0JywLWwykGh0R3yUtGUgNGAHYCnomuwFNBEolfw19FoEB2C+oKQAhMRgSEz4eIwn6BgYliidGFyIlliT6ETUX8SY=","base64PublicKey":"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"}],"OutputList":[{"address":"193fdac90384c9c1371ec33636c2bf17f3dbf75b","amount":10},{"address":"8f7390b6edaddc5900459f75364ee1b67dabcfaa","amount":0}],"id":"b21fe74d-d88b-45d4-bf92-f22392f0ae35"}</w:t>
+      </w:r>
+    </w:p>
+    <w:p>
+      <w:pPr>
+        <w:spacing w:after="0"/>
+        <w:rPr>
+          <w:rFonts w:ascii="Consolas" w:hAnsi="Consolas"/>
+          <w:sz w:val="16"/>
+        </w:rPr>
+      </w:pPr>
+      <w:r>
+        <w:rPr>
+          <w:rFonts w:ascii="Consolas" w:hAnsi="Consolas"/>
+          <w:sz w:val="16"/>
+        </w:rPr>
+        <w:t>{"TimeStamp":637199968731109144,"InputAddressList"</w:t>
+      </w:r>
+      <w:proofErr w:type="gramStart"/>
+      <w:r>
+        <w:rPr>
+          <w:rFonts w:ascii="Consolas" w:hAnsi="Consolas"/>
+          <w:sz w:val="16"/>
+        </w:rPr>
+        <w:t>:[</w:t>
+      </w:r>
+      <w:proofErr w:type="gramEnd"/>
+      <w:r>
+        <w:rPr>
+          <w:rFonts w:ascii="Consolas" w:hAnsi="Consolas"/>
+          <w:sz w:val="16"/>
+        </w:rPr>
+        <w:t>],"OutputList":[{"address":"193fdac90384c9c1371ec33636c2bf17f3dbf75b","amount":5}],"id":"1ed8d54a-525a-45d5-86e7-2e940a4d38be"}</w:t>
+      </w:r>
+    </w:p>
+    <w:p>
+      <w:pPr>
+        <w:spacing w:after="0"/>
+        <w:rPr>
+          <w:rFonts w:ascii="Consolas" w:hAnsi="Consolas"/>
+          <w:sz w:val="16"/>
+        </w:rPr>
+      </w:pPr>
+      <w:r>
+        <w:rPr>
+          <w:rFonts w:ascii="Consolas" w:hAnsi="Consolas"/>
+          <w:sz w:val="16"/>
+        </w:rPr>
+        <w:t>4|637199973693867103|39440|6faaad4a6ef37066113f4e4a771f6ffd010679aa0fa58d1dce21bca3276b2faf|1</w:t>
+      </w:r>
+    </w:p>
+    <w:p>
+      <w:pPr>
+        <w:spacing w:after="0"/>
+        <w:rPr>
+          <w:rFonts w:ascii="Consolas" w:hAnsi="Consolas"/>
+          <w:sz w:val="16"/>
+        </w:rPr>
+      </w:pPr>
+      <w:r>
+        <w:rPr>
+          <w:rFonts w:ascii="Consolas" w:hAnsi="Consolas"/>
+          <w:sz w:val="16"/>
+        </w:rPr>
+        <w:t>{"TimeStamp":637199973693247461,"InputAddressList"</w:t>
+      </w:r>
+      <w:proofErr w:type="gramStart"/>
+      <w:r>
+        <w:rPr>
+          <w:rFonts w:ascii="Consolas" w:hAnsi="Consolas"/>
+          <w:sz w:val="16"/>
+        </w:rPr>
+        <w:t>:[</w:t>
+      </w:r>
+      <w:proofErr w:type="gramEnd"/>
+      <w:r>
+        <w:rPr>
+          <w:rFonts w:ascii="Consolas" w:hAnsi="Consolas"/>
+          <w:sz w:val="16"/>
+        </w:rPr>
+        <w:t>],"OutputList":[{"address":"193fdac90384c9c1371ec33636c2bf17f3dbf75b","amount":5}],"id":"6545cd1c-ea91-4201-9ec9-3f9b6046cf38"}</w:t>
       </w:r>
     </w:p>
     <w:sectPr>
@@ -2103,6 +3451,7 @@
   <w:style w:type="paragraph" w:default="1" w:styleId="Normal">
     <w:name w:val="Normal"/>
     <w:qFormat/>
+    <w:rsid w:val="003F09E5"/>
   </w:style>
   <w:style w:type="paragraph" w:styleId="Heading1">
     <w:name w:val="heading 1"/>

</xml_diff>